<commit_message>
Updates to auto attack
</commit_message>
<xml_diff>
--- a/Tech Demo 3.docx
+++ b/Tech Demo 3.docx
@@ -81,16 +81,28 @@
           <w:ilvl w:val="0"/>
           <w:numId w:val="3"/>
         </w:numPr>
-      </w:pPr>
-      <w:r>
+        <w:rPr>
+          <w:highlight w:val="green"/>
+        </w:rPr>
+      </w:pPr>
+      <w:r>
+        <w:rPr>
+          <w:highlight w:val="green"/>
+        </w:rPr>
         <w:t xml:space="preserve">You can move your character using a single Virtual </w:t>
       </w:r>
       <w:proofErr w:type="spellStart"/>
       <w:r>
+        <w:rPr>
+          <w:highlight w:val="green"/>
+        </w:rPr>
         <w:t>Thumbstick</w:t>
       </w:r>
       <w:proofErr w:type="spellEnd"/>
       <w:r>
+        <w:rPr>
+          <w:highlight w:val="green"/>
+        </w:rPr>
         <w:t>.</w:t>
       </w:r>
     </w:p>
@@ -101,16 +113,28 @@
           <w:ilvl w:val="0"/>
           <w:numId w:val="3"/>
         </w:numPr>
-      </w:pPr>
-      <w:r>
+        <w:rPr>
+          <w:highlight w:val="green"/>
+        </w:rPr>
+      </w:pPr>
+      <w:r>
+        <w:rPr>
+          <w:highlight w:val="green"/>
+        </w:rPr>
         <w:t xml:space="preserve">The camera is top-down and set to </w:t>
       </w:r>
       <w:proofErr w:type="gramStart"/>
       <w:r>
+        <w:rPr>
+          <w:highlight w:val="green"/>
+        </w:rPr>
         <w:t>follow your character at all times</w:t>
       </w:r>
       <w:proofErr w:type="gramEnd"/>
       <w:r>
+        <w:rPr>
+          <w:highlight w:val="green"/>
+        </w:rPr>
         <w:t>.</w:t>
       </w:r>
     </w:p>
@@ -121,8 +145,14 @@
           <w:ilvl w:val="0"/>
           <w:numId w:val="3"/>
         </w:numPr>
-      </w:pPr>
-      <w:r>
+        <w:rPr>
+          <w:highlight w:val="green"/>
+        </w:rPr>
+      </w:pPr>
+      <w:r>
+        <w:rPr>
+          <w:highlight w:val="green"/>
+        </w:rPr>
         <w:t>Your character must face the direction they are moving towards.</w:t>
       </w:r>
     </w:p>
@@ -133,8 +163,14 @@
           <w:ilvl w:val="0"/>
           <w:numId w:val="3"/>
         </w:numPr>
-      </w:pPr>
-      <w:r>
+        <w:rPr>
+          <w:highlight w:val="green"/>
+        </w:rPr>
+      </w:pPr>
+      <w:r>
+        <w:rPr>
+          <w:highlight w:val="green"/>
+        </w:rPr>
         <w:t>If the character has a target, they need to face that target instead.</w:t>
       </w:r>
     </w:p>
@@ -165,16 +201,28 @@
           <w:ilvl w:val="0"/>
           <w:numId w:val="2"/>
         </w:numPr>
-      </w:pPr>
-      <w:r>
+        <w:rPr>
+          <w:highlight w:val="green"/>
+        </w:rPr>
+      </w:pPr>
+      <w:r>
+        <w:rPr>
+          <w:highlight w:val="green"/>
+        </w:rPr>
         <w:t xml:space="preserve">By tapping on an enemy, you </w:t>
       </w:r>
       <w:proofErr w:type="gramStart"/>
       <w:r>
+        <w:rPr>
+          <w:highlight w:val="green"/>
+        </w:rPr>
         <w:t>are able to</w:t>
       </w:r>
       <w:proofErr w:type="gramEnd"/>
       <w:r>
+        <w:rPr>
+          <w:highlight w:val="green"/>
+        </w:rPr>
         <w:t xml:space="preserve"> target them.</w:t>
       </w:r>
     </w:p>
@@ -185,16 +233,28 @@
           <w:ilvl w:val="0"/>
           <w:numId w:val="2"/>
         </w:numPr>
-      </w:pPr>
-      <w:r>
+        <w:rPr>
+          <w:highlight w:val="green"/>
+        </w:rPr>
+      </w:pPr>
+      <w:r>
+        <w:rPr>
+          <w:highlight w:val="green"/>
+        </w:rPr>
         <w:t xml:space="preserve">By targeting them, you </w:t>
       </w:r>
       <w:proofErr w:type="gramStart"/>
       <w:r>
+        <w:rPr>
+          <w:highlight w:val="green"/>
+        </w:rPr>
         <w:t>are able to</w:t>
       </w:r>
       <w:proofErr w:type="gramEnd"/>
       <w:r>
+        <w:rPr>
+          <w:highlight w:val="green"/>
+        </w:rPr>
         <w:t xml:space="preserve"> start casting your spells against them as well as use your normal attacks.</w:t>
       </w:r>
     </w:p>
@@ -205,22 +265,40 @@
           <w:ilvl w:val="0"/>
           <w:numId w:val="2"/>
         </w:numPr>
-      </w:pPr>
-      <w:r>
+        <w:rPr>
+          <w:highlight w:val="green"/>
+        </w:rPr>
+      </w:pPr>
+      <w:r>
+        <w:rPr>
+          <w:highlight w:val="green"/>
+        </w:rPr>
         <w:t xml:space="preserve">While you have a target, you </w:t>
       </w:r>
       <w:proofErr w:type="gramStart"/>
       <w:r>
+        <w:rPr>
+          <w:highlight w:val="green"/>
+        </w:rPr>
         <w:t>are able to</w:t>
       </w:r>
       <w:proofErr w:type="gramEnd"/>
       <w:r>
+        <w:rPr>
+          <w:highlight w:val="green"/>
+        </w:rPr>
         <w:t xml:space="preserve"> see information about them (See Requirement </w:t>
       </w:r>
       <w:r>
+        <w:rPr>
+          <w:highlight w:val="green"/>
+        </w:rPr>
         <w:t>8</w:t>
       </w:r>
       <w:r>
+        <w:rPr>
+          <w:highlight w:val="green"/>
+        </w:rPr>
         <w:t>)</w:t>
       </w:r>
     </w:p>
@@ -231,16 +309,28 @@
           <w:ilvl w:val="0"/>
           <w:numId w:val="2"/>
         </w:numPr>
-      </w:pPr>
-      <w:r>
+        <w:rPr>
+          <w:highlight w:val="green"/>
+        </w:rPr>
+      </w:pPr>
+      <w:r>
+        <w:rPr>
+          <w:highlight w:val="green"/>
+        </w:rPr>
         <w:t xml:space="preserve">If you tap anywhere on the ground, you </w:t>
       </w:r>
       <w:proofErr w:type="gramStart"/>
       <w:r>
+        <w:rPr>
+          <w:highlight w:val="green"/>
+        </w:rPr>
         <w:t>are able to</w:t>
       </w:r>
       <w:proofErr w:type="gramEnd"/>
       <w:r>
+        <w:rPr>
+          <w:highlight w:val="green"/>
+        </w:rPr>
         <w:t xml:space="preserve"> de-select your target.</w:t>
       </w:r>
     </w:p>
@@ -271,8 +361,14 @@
           <w:ilvl w:val="0"/>
           <w:numId w:val="1"/>
         </w:numPr>
-      </w:pPr>
-      <w:r>
+        <w:rPr>
+          <w:highlight w:val="yellow"/>
+        </w:rPr>
+      </w:pPr>
+      <w:r>
+        <w:rPr>
+          <w:highlight w:val="yellow"/>
+        </w:rPr>
         <w:t>You should be able to toggle your auto-attack (normal attack) on or off using the button in the bottom-right corner of the screen.</w:t>
       </w:r>
     </w:p>
@@ -283,8 +379,14 @@
           <w:ilvl w:val="0"/>
           <w:numId w:val="1"/>
         </w:numPr>
-      </w:pPr>
-      <w:r>
+        <w:rPr>
+          <w:highlight w:val="yellow"/>
+        </w:rPr>
+      </w:pPr>
+      <w:r>
+        <w:rPr>
+          <w:highlight w:val="yellow"/>
+        </w:rPr>
         <w:t>If your enemy is within range, you should start auto-attacking with your staff.</w:t>
       </w:r>
     </w:p>
@@ -295,8 +397,14 @@
           <w:ilvl w:val="0"/>
           <w:numId w:val="1"/>
         </w:numPr>
-      </w:pPr>
-      <w:r>
+        <w:rPr>
+          <w:highlight w:val="yellow"/>
+        </w:rPr>
+      </w:pPr>
+      <w:r>
+        <w:rPr>
+          <w:highlight w:val="yellow"/>
+        </w:rPr>
         <w:t>If your enemy is out of range the auto-attack button should become red to indicate that.</w:t>
       </w:r>
     </w:p>
@@ -307,8 +415,14 @@
           <w:ilvl w:val="0"/>
           <w:numId w:val="1"/>
         </w:numPr>
-      </w:pPr>
-      <w:r>
+        <w:rPr>
+          <w:highlight w:val="yellow"/>
+        </w:rPr>
+      </w:pPr>
+      <w:r>
+        <w:rPr>
+          <w:highlight w:val="yellow"/>
+        </w:rPr>
         <w:t>The auto-attack and special attack HUD elements should only appear when you have a target.</w:t>
       </w:r>
     </w:p>
@@ -319,8 +433,14 @@
           <w:ilvl w:val="0"/>
           <w:numId w:val="1"/>
         </w:numPr>
-      </w:pPr>
-      <w:r>
+        <w:rPr>
+          <w:highlight w:val="yellow"/>
+        </w:rPr>
+      </w:pPr>
+      <w:r>
+        <w:rPr>
+          <w:highlight w:val="yellow"/>
+        </w:rPr>
         <w:t>If you lose a target, auto-attack automatically gets toggled off.</w:t>
       </w:r>
     </w:p>
@@ -331,8 +451,14 @@
           <w:ilvl w:val="0"/>
           <w:numId w:val="1"/>
         </w:numPr>
-      </w:pPr>
-      <w:r>
+        <w:rPr>
+          <w:highlight w:val="yellow"/>
+        </w:rPr>
+      </w:pPr>
+      <w:r>
+        <w:rPr>
+          <w:highlight w:val="yellow"/>
+        </w:rPr>
         <w:t>When an attacking animation ends, apply damage.</w:t>
       </w:r>
     </w:p>
@@ -363,8 +489,14 @@
           <w:ilvl w:val="0"/>
           <w:numId w:val="5"/>
         </w:numPr>
-      </w:pPr>
-      <w:r>
+        <w:rPr>
+          <w:highlight w:val="yellow"/>
+        </w:rPr>
+      </w:pPr>
+      <w:r>
+        <w:rPr>
+          <w:highlight w:val="yellow"/>
+        </w:rPr>
         <w:t>When dealing OR taking damage, floating numbers should spawn over the character’s heads.</w:t>
       </w:r>
     </w:p>
@@ -375,8 +507,14 @@
           <w:ilvl w:val="0"/>
           <w:numId w:val="5"/>
         </w:numPr>
-      </w:pPr>
-      <w:r>
+        <w:rPr>
+          <w:highlight w:val="yellow"/>
+        </w:rPr>
+      </w:pPr>
+      <w:r>
+        <w:rPr>
+          <w:highlight w:val="yellow"/>
+        </w:rPr>
         <w:t>HUD should be updated to reflect new health.</w:t>
       </w:r>
     </w:p>
@@ -387,35 +525,62 @@
           <w:ilvl w:val="0"/>
           <w:numId w:val="5"/>
         </w:numPr>
-      </w:pPr>
-      <w:r>
+        <w:rPr>
+          <w:highlight w:val="yellow"/>
+        </w:rPr>
+      </w:pPr>
+      <w:r>
+        <w:rPr>
+          <w:highlight w:val="yellow"/>
+        </w:rPr>
         <w:t>Damage Formula: [</w:t>
       </w:r>
       <w:proofErr w:type="spellStart"/>
       <w:r>
+        <w:rPr>
+          <w:highlight w:val="yellow"/>
+        </w:rPr>
         <w:t>BaseDmg</w:t>
       </w:r>
       <w:proofErr w:type="spellEnd"/>
       <w:r>
+        <w:rPr>
+          <w:highlight w:val="yellow"/>
+        </w:rPr>
         <w:t xml:space="preserve"> * 0.75, </w:t>
       </w:r>
       <w:proofErr w:type="spellStart"/>
       <w:r>
+        <w:rPr>
+          <w:highlight w:val="yellow"/>
+        </w:rPr>
         <w:t>BaseDmg</w:t>
       </w:r>
       <w:proofErr w:type="spellEnd"/>
       <w:r>
+        <w:rPr>
+          <w:highlight w:val="yellow"/>
+        </w:rPr>
         <w:t xml:space="preserve">*1.25] * </w:t>
       </w:r>
       <w:proofErr w:type="spellStart"/>
       <w:r>
+        <w:rPr>
+          <w:highlight w:val="yellow"/>
+        </w:rPr>
         <w:t>DefenseMultiplier</w:t>
       </w:r>
       <w:proofErr w:type="spellEnd"/>
       <w:r>
+        <w:rPr>
+          <w:highlight w:val="yellow"/>
+        </w:rPr>
         <w:t xml:space="preserve"> (Victim)</w:t>
       </w:r>
       <w:r>
+        <w:rPr>
+          <w:highlight w:val="yellow"/>
+        </w:rPr>
         <w:t>.</w:t>
       </w:r>
     </w:p>
@@ -426,8 +591,14 @@
           <w:ilvl w:val="0"/>
           <w:numId w:val="5"/>
         </w:numPr>
-      </w:pPr>
-      <w:r>
+        <w:rPr>
+          <w:highlight w:val="yellow"/>
+        </w:rPr>
+      </w:pPr>
+      <w:r>
+        <w:rPr>
+          <w:highlight w:val="yellow"/>
+        </w:rPr>
         <w:t>All attacks have 80% Hit Chance and 20% Miss Chance. On Miss, nothing happens.</w:t>
       </w:r>
     </w:p>
@@ -438,8 +609,14 @@
           <w:ilvl w:val="0"/>
           <w:numId w:val="5"/>
         </w:numPr>
-      </w:pPr>
-      <w:r>
+        <w:rPr>
+          <w:highlight w:val="yellow"/>
+        </w:rPr>
+      </w:pPr>
+      <w:r>
+        <w:rPr>
+          <w:highlight w:val="yellow"/>
+        </w:rPr>
         <w:t>On Hit, there is an additional 20% chance for a critical hit. Critical hits are double damage.</w:t>
       </w:r>
     </w:p>
@@ -493,16 +670,28 @@
           <w:ilvl w:val="0"/>
           <w:numId w:val="6"/>
         </w:numPr>
-      </w:pPr>
-      <w:r>
+        <w:rPr>
+          <w:highlight w:val="green"/>
+        </w:rPr>
+      </w:pPr>
+      <w:r>
+        <w:rPr>
+          <w:highlight w:val="green"/>
+        </w:rPr>
         <w:t xml:space="preserve">3 sec after death animation has been played, respawn at starting point &amp; </w:t>
       </w:r>
       <w:proofErr w:type="gramStart"/>
       <w:r>
+        <w:rPr>
+          <w:highlight w:val="green"/>
+        </w:rPr>
         <w:t>Fully</w:t>
       </w:r>
       <w:proofErr w:type="gramEnd"/>
       <w:r>
+        <w:rPr>
+          <w:highlight w:val="green"/>
+        </w:rPr>
         <w:t xml:space="preserve"> heal yourself.</w:t>
       </w:r>
     </w:p>
@@ -513,16 +702,28 @@
           <w:ilvl w:val="0"/>
           <w:numId w:val="6"/>
         </w:numPr>
-      </w:pPr>
-      <w:r>
+        <w:rPr>
+          <w:highlight w:val="green"/>
+        </w:rPr>
+      </w:pPr>
+      <w:r>
+        <w:rPr>
+          <w:highlight w:val="green"/>
+        </w:rPr>
         <w:t xml:space="preserve">Reset </w:t>
       </w:r>
       <w:proofErr w:type="spellStart"/>
       <w:r>
+        <w:rPr>
+          <w:highlight w:val="green"/>
+        </w:rPr>
         <w:t>aggro</w:t>
       </w:r>
       <w:proofErr w:type="spellEnd"/>
       <w:r>
+        <w:rPr>
+          <w:highlight w:val="green"/>
+        </w:rPr>
         <w:t xml:space="preserve"> from enemies &amp; fully heal them. Enemies are to return to their original position.</w:t>
       </w:r>
     </w:p>
@@ -539,8 +740,14 @@
           <w:ilvl w:val="0"/>
           <w:numId w:val="8"/>
         </w:numPr>
-      </w:pPr>
-      <w:r>
+        <w:rPr>
+          <w:highlight w:val="green"/>
+        </w:rPr>
+      </w:pPr>
+      <w:r>
+        <w:rPr>
+          <w:highlight w:val="green"/>
+        </w:rPr>
         <w:t>Play their death animation and freeze it at the last frame.</w:t>
       </w:r>
     </w:p>
@@ -609,24 +816,42 @@
           <w:ilvl w:val="0"/>
           <w:numId w:val="7"/>
         </w:numPr>
-      </w:pPr>
-      <w:r>
+        <w:rPr>
+          <w:highlight w:val="green"/>
+        </w:rPr>
+      </w:pPr>
+      <w:r>
+        <w:rPr>
+          <w:highlight w:val="green"/>
+        </w:rPr>
         <w:t xml:space="preserve">When moving close to enemies, they are targeting us and </w:t>
       </w:r>
       <w:proofErr w:type="gramStart"/>
       <w:r>
+        <w:rPr>
+          <w:highlight w:val="green"/>
+        </w:rPr>
         <w:t>are able to</w:t>
       </w:r>
       <w:proofErr w:type="gramEnd"/>
       <w:r>
+        <w:rPr>
+          <w:highlight w:val="green"/>
+        </w:rPr>
         <w:t xml:space="preserve"> chase and attack us. That’s known as “getting their </w:t>
       </w:r>
       <w:proofErr w:type="spellStart"/>
       <w:r>
+        <w:rPr>
+          <w:highlight w:val="green"/>
+        </w:rPr>
         <w:t>aggro</w:t>
       </w:r>
       <w:proofErr w:type="spellEnd"/>
       <w:r>
+        <w:rPr>
+          <w:highlight w:val="green"/>
+        </w:rPr>
         <w:t>”.</w:t>
       </w:r>
     </w:p>
@@ -637,16 +862,28 @@
           <w:ilvl w:val="0"/>
           <w:numId w:val="7"/>
         </w:numPr>
-      </w:pPr>
-      <w:r>
+        <w:rPr>
+          <w:highlight w:val="green"/>
+        </w:rPr>
+      </w:pPr>
+      <w:r>
+        <w:rPr>
+          <w:highlight w:val="green"/>
+        </w:rPr>
         <w:t xml:space="preserve">Each enemy has their own </w:t>
       </w:r>
       <w:proofErr w:type="spellStart"/>
       <w:r>
+        <w:rPr>
+          <w:highlight w:val="green"/>
+        </w:rPr>
         <w:t>aggro</w:t>
       </w:r>
       <w:proofErr w:type="spellEnd"/>
       <w:r>
+        <w:rPr>
+          <w:highlight w:val="green"/>
+        </w:rPr>
         <w:t xml:space="preserve"> range.</w:t>
       </w:r>
     </w:p>
@@ -657,16 +894,28 @@
           <w:ilvl w:val="0"/>
           <w:numId w:val="7"/>
         </w:numPr>
-      </w:pPr>
-      <w:r>
+        <w:rPr>
+          <w:highlight w:val="green"/>
+        </w:rPr>
+      </w:pPr>
+      <w:r>
+        <w:rPr>
+          <w:highlight w:val="green"/>
+        </w:rPr>
         <w:t xml:space="preserve">We can </w:t>
       </w:r>
       <w:proofErr w:type="spellStart"/>
       <w:r>
+        <w:rPr>
+          <w:highlight w:val="green"/>
+        </w:rPr>
         <w:t>aggro</w:t>
       </w:r>
       <w:proofErr w:type="spellEnd"/>
       <w:r>
+        <w:rPr>
+          <w:highlight w:val="green"/>
+        </w:rPr>
         <w:t xml:space="preserve"> multiple enemies.</w:t>
       </w:r>
     </w:p>
@@ -677,13 +926,22 @@
           <w:ilvl w:val="0"/>
           <w:numId w:val="7"/>
         </w:numPr>
+        <w:rPr>
+          <w:highlight w:val="green"/>
+        </w:rPr>
       </w:pPr>
       <w:proofErr w:type="spellStart"/>
       <w:r>
+        <w:rPr>
+          <w:highlight w:val="green"/>
+        </w:rPr>
         <w:t>Aggro</w:t>
       </w:r>
       <w:proofErr w:type="spellEnd"/>
       <w:r>
+        <w:rPr>
+          <w:highlight w:val="green"/>
+        </w:rPr>
         <w:t xml:space="preserve"> can only be reset if either the player character OR the monster dies.</w:t>
       </w:r>
     </w:p>
@@ -860,12 +1118,10 @@
         <w:t>Some buffs may be stackable (</w:t>
       </w:r>
       <w:proofErr w:type="spellStart"/>
-      <w:proofErr w:type="gramStart"/>
       <w:r>
         <w:t>ie</w:t>
       </w:r>
       <w:proofErr w:type="spellEnd"/>
-      <w:proofErr w:type="gramEnd"/>
       <w:r>
         <w:t xml:space="preserve"> can be appended more than 1 time as more powerful versions of the same buff)</w:t>
       </w:r>
@@ -909,7 +1165,15 @@
       </w:r>
     </w:p>
     <w:p>
-      <w:r>
+      <w:pPr>
+        <w:rPr>
+          <w:highlight w:val="green"/>
+        </w:rPr>
+      </w:pPr>
+      <w:r>
+        <w:rPr>
+          <w:highlight w:val="green"/>
+        </w:rPr>
         <w:t>Starting from top-left:</w:t>
       </w:r>
     </w:p>
@@ -920,8 +1184,14 @@
           <w:ilvl w:val="0"/>
           <w:numId w:val="10"/>
         </w:numPr>
-      </w:pPr>
-      <w:r>
+        <w:rPr>
+          <w:highlight w:val="green"/>
+        </w:rPr>
+      </w:pPr>
+      <w:r>
+        <w:rPr>
+          <w:highlight w:val="green"/>
+        </w:rPr>
         <w:t>Player HUD (Includes Portrait, HP, MP)</w:t>
       </w:r>
     </w:p>
@@ -932,21 +1202,41 @@
           <w:ilvl w:val="0"/>
           <w:numId w:val="10"/>
         </w:numPr>
-      </w:pPr>
-      <w:r>
+        <w:rPr>
+          <w:highlight w:val="green"/>
+        </w:rPr>
+      </w:pPr>
+      <w:r>
+        <w:rPr>
+          <w:highlight w:val="green"/>
+        </w:rPr>
         <w:t xml:space="preserve">Target HUD (Includes Enemy Portrait, their HP and MP as well as their buffs and </w:t>
       </w:r>
       <w:proofErr w:type="spellStart"/>
       <w:r>
+        <w:rPr>
+          <w:highlight w:val="green"/>
+        </w:rPr>
         <w:t>debuffs</w:t>
       </w:r>
       <w:proofErr w:type="spellEnd"/>
       <w:r>
+        <w:rPr>
+          <w:highlight w:val="green"/>
+        </w:rPr>
         <w:t>)</w:t>
       </w:r>
     </w:p>
     <w:p>
-      <w:r>
+      <w:pPr>
+        <w:rPr>
+          <w:highlight w:val="green"/>
+        </w:rPr>
+      </w:pPr>
+      <w:r>
+        <w:rPr>
+          <w:highlight w:val="green"/>
+        </w:rPr>
         <w:t>Top-right:</w:t>
       </w:r>
     </w:p>
@@ -957,21 +1247,41 @@
           <w:ilvl w:val="0"/>
           <w:numId w:val="10"/>
         </w:numPr>
-      </w:pPr>
-      <w:r>
+        <w:rPr>
+          <w:highlight w:val="green"/>
+        </w:rPr>
+      </w:pPr>
+      <w:r>
+        <w:rPr>
+          <w:highlight w:val="green"/>
+        </w:rPr>
         <w:t xml:space="preserve">Our own buffs and </w:t>
       </w:r>
       <w:proofErr w:type="spellStart"/>
       <w:r>
+        <w:rPr>
+          <w:highlight w:val="green"/>
+        </w:rPr>
         <w:t>debuffs</w:t>
       </w:r>
       <w:proofErr w:type="spellEnd"/>
       <w:r>
+        <w:rPr>
+          <w:highlight w:val="green"/>
+        </w:rPr>
         <w:t>. Their durations are shown underneath them.</w:t>
       </w:r>
     </w:p>
     <w:p>
-      <w:r>
+      <w:pPr>
+        <w:rPr>
+          <w:highlight w:val="green"/>
+        </w:rPr>
+      </w:pPr>
+      <w:r>
+        <w:rPr>
+          <w:highlight w:val="green"/>
+        </w:rPr>
         <w:t>Middle part:</w:t>
       </w:r>
     </w:p>
@@ -982,13 +1292,27 @@
           <w:ilvl w:val="0"/>
           <w:numId w:val="10"/>
         </w:numPr>
-      </w:pPr>
-      <w:r>
+        <w:rPr>
+          <w:highlight w:val="green"/>
+        </w:rPr>
+      </w:pPr>
+      <w:r>
+        <w:rPr>
+          <w:highlight w:val="green"/>
+        </w:rPr>
         <w:t>A casting bar that should either fill up or decrease over time based on the special attacks and casted abilities we are using.</w:t>
       </w:r>
     </w:p>
     <w:p>
-      <w:r>
+      <w:pPr>
+        <w:rPr>
+          <w:highlight w:val="green"/>
+        </w:rPr>
+      </w:pPr>
+      <w:r>
+        <w:rPr>
+          <w:highlight w:val="green"/>
+        </w:rPr>
         <w:t>Bottom-left:</w:t>
       </w:r>
     </w:p>
@@ -999,21 +1323,41 @@
           <w:ilvl w:val="0"/>
           <w:numId w:val="10"/>
         </w:numPr>
-      </w:pPr>
-      <w:r>
+        <w:rPr>
+          <w:highlight w:val="green"/>
+        </w:rPr>
+      </w:pPr>
+      <w:r>
+        <w:rPr>
+          <w:highlight w:val="green"/>
+        </w:rPr>
         <w:t xml:space="preserve">Virtual </w:t>
       </w:r>
       <w:proofErr w:type="spellStart"/>
       <w:r>
+        <w:rPr>
+          <w:highlight w:val="green"/>
+        </w:rPr>
         <w:t>thumbstick</w:t>
       </w:r>
       <w:proofErr w:type="spellEnd"/>
       <w:r>
+        <w:rPr>
+          <w:highlight w:val="green"/>
+        </w:rPr>
         <w:t xml:space="preserve"> control for movement.</w:t>
       </w:r>
     </w:p>
     <w:p>
-      <w:r>
+      <w:pPr>
+        <w:rPr>
+          <w:highlight w:val="green"/>
+        </w:rPr>
+      </w:pPr>
+      <w:r>
+        <w:rPr>
+          <w:highlight w:val="green"/>
+        </w:rPr>
         <w:t>Bottom:</w:t>
       </w:r>
     </w:p>
@@ -1024,13 +1368,27 @@
           <w:ilvl w:val="0"/>
           <w:numId w:val="10"/>
         </w:numPr>
-      </w:pPr>
-      <w:r>
+        <w:rPr>
+          <w:highlight w:val="green"/>
+        </w:rPr>
+      </w:pPr>
+      <w:r>
+        <w:rPr>
+          <w:highlight w:val="green"/>
+        </w:rPr>
         <w:t>Abilities panel. By swiping we can change the ability set. If we are too far away OR we don’t have enough mana, an ability should be red. If it’s in cooldown, it should be shown as numbers.</w:t>
       </w:r>
     </w:p>
     <w:p>
-      <w:r>
+      <w:pPr>
+        <w:rPr>
+          <w:highlight w:val="green"/>
+        </w:rPr>
+      </w:pPr>
+      <w:r>
+        <w:rPr>
+          <w:highlight w:val="green"/>
+        </w:rPr>
         <w:t>Bottom-right:</w:t>
       </w:r>
     </w:p>
@@ -1041,12 +1399,21 @@
           <w:ilvl w:val="0"/>
           <w:numId w:val="10"/>
         </w:numPr>
-      </w:pPr>
-      <w:r>
+        <w:rPr>
+          <w:highlight w:val="green"/>
+        </w:rPr>
+      </w:pPr>
+      <w:r>
+        <w:rPr>
+          <w:highlight w:val="green"/>
+        </w:rPr>
         <w:t xml:space="preserve">Attacking button (toggleable) – See req </w:t>
       </w:r>
       <w:proofErr w:type="gramStart"/>
       <w:r>
+        <w:rPr>
+          <w:highlight w:val="green"/>
+        </w:rPr>
         <w:t>3</w:t>
       </w:r>
       <w:proofErr w:type="gramEnd"/>

</xml_diff>